<commit_message>
Arduino Hardware Deploy - Pitch compute
</commit_message>
<xml_diff>
--- a/Rapport/Super Twisting Implementation for Quadcopter control.docx
+++ b/Rapport/Super Twisting Implementation for Quadcopter control.docx
@@ -18,6 +18,13 @@
     <w:p/>
     <w:sdt>
       <w:sdtPr>
+        <w:rPr>
+          <w:rFonts w:asciiTheme="minorHAnsi" w:eastAsiaTheme="minorEastAsia" w:hAnsiTheme="minorHAnsi" w:cstheme="minorBidi"/>
+          <w:color w:val="auto"/>
+          <w:sz w:val="22"/>
+          <w:szCs w:val="22"/>
+          <w:lang w:val="en-US"/>
+        </w:rPr>
         <w:id w:val="-2010055798"/>
         <w:docPartObj>
           <w:docPartGallery w:val="Table of Contents"/>
@@ -26,13 +33,8 @@
       </w:sdtPr>
       <w:sdtEndPr>
         <w:rPr>
-          <w:rFonts w:asciiTheme="minorHAnsi" w:eastAsiaTheme="minorEastAsia" w:hAnsiTheme="minorHAnsi" w:cstheme="minorBidi"/>
           <w:b/>
           <w:bCs/>
-          <w:color w:val="auto"/>
-          <w:sz w:val="22"/>
-          <w:szCs w:val="22"/>
-          <w:lang w:val="en-US"/>
         </w:rPr>
       </w:sdtEndPr>
       <w:sdtContent>
@@ -67,7 +69,7 @@
           <w:r>
             <w:fldChar w:fldCharType="separate"/>
           </w:r>
-          <w:hyperlink w:anchor="_Toc58626318" w:history="1">
+          <w:hyperlink w:anchor="_Toc58971708" w:history="1">
             <w:r>
               <w:rPr>
                 <w:rStyle w:val="Lienhypertexte"/>
@@ -94,7 +96,7 @@
                 <w:noProof/>
                 <w:webHidden/>
               </w:rPr>
-              <w:instrText xml:space="preserve"> PAGEREF _Toc58626318 \h </w:instrText>
+              <w:instrText xml:space="preserve"> PAGEREF _Toc58971708 \h </w:instrText>
             </w:r>
             <w:r>
               <w:rPr>
@@ -136,7 +138,7 @@
               <w:lang w:val="fr-FR"/>
             </w:rPr>
           </w:pPr>
-          <w:hyperlink w:anchor="_Toc58626319" w:history="1">
+          <w:hyperlink w:anchor="_Toc58971709" w:history="1">
             <w:r>
               <w:rPr>
                 <w:rStyle w:val="Lienhypertexte"/>
@@ -163,7 +165,7 @@
                 <w:noProof/>
                 <w:webHidden/>
               </w:rPr>
-              <w:instrText xml:space="preserve"> PAGEREF _Toc58626319 \h </w:instrText>
+              <w:instrText xml:space="preserve"> PAGEREF _Toc58971709 \h </w:instrText>
             </w:r>
             <w:r>
               <w:rPr>
@@ -205,7 +207,7 @@
               <w:lang w:val="fr-FR"/>
             </w:rPr>
           </w:pPr>
-          <w:hyperlink w:anchor="_Toc58626320" w:history="1">
+          <w:hyperlink w:anchor="_Toc58971710" w:history="1">
             <w:r>
               <w:rPr>
                 <w:rStyle w:val="Lienhypertexte"/>
@@ -232,7 +234,7 @@
                 <w:noProof/>
                 <w:webHidden/>
               </w:rPr>
-              <w:instrText xml:space="preserve"> PAGEREF _Toc58626320 \h </w:instrText>
+              <w:instrText xml:space="preserve"> PAGEREF _Toc58971710 \h </w:instrText>
             </w:r>
             <w:r>
               <w:rPr>
@@ -274,7 +276,7 @@
               <w:lang w:val="fr-FR"/>
             </w:rPr>
           </w:pPr>
-          <w:hyperlink w:anchor="_Toc58626321" w:history="1">
+          <w:hyperlink w:anchor="_Toc58971711" w:history="1">
             <w:r>
               <w:rPr>
                 <w:rStyle w:val="Lienhypertexte"/>
@@ -301,7 +303,7 @@
                 <w:noProof/>
                 <w:webHidden/>
               </w:rPr>
-              <w:instrText xml:space="preserve"> PAGEREF _Toc58626321 \h </w:instrText>
+              <w:instrText xml:space="preserve"> PAGEREF _Toc58971711 \h </w:instrText>
             </w:r>
             <w:r>
               <w:rPr>
@@ -343,7 +345,7 @@
               <w:lang w:val="fr-FR"/>
             </w:rPr>
           </w:pPr>
-          <w:hyperlink w:anchor="_Toc58626322" w:history="1">
+          <w:hyperlink w:anchor="_Toc58971712" w:history="1">
             <w:r>
               <w:rPr>
                 <w:rStyle w:val="Lienhypertexte"/>
@@ -370,7 +372,7 @@
                 <w:noProof/>
                 <w:webHidden/>
               </w:rPr>
-              <w:instrText xml:space="preserve"> PAGEREF _Toc58626322 \h </w:instrText>
+              <w:instrText xml:space="preserve"> PAGEREF _Toc58971712 \h </w:instrText>
             </w:r>
             <w:r>
               <w:rPr>
@@ -412,7 +414,7 @@
               <w:lang w:val="fr-FR"/>
             </w:rPr>
           </w:pPr>
-          <w:hyperlink w:anchor="_Toc58626323" w:history="1">
+          <w:hyperlink w:anchor="_Toc58971713" w:history="1">
             <w:r>
               <w:rPr>
                 <w:rStyle w:val="Lienhypertexte"/>
@@ -439,7 +441,7 @@
                 <w:noProof/>
                 <w:webHidden/>
               </w:rPr>
-              <w:instrText xml:space="preserve"> PAGEREF _Toc58626323 \h </w:instrText>
+              <w:instrText xml:space="preserve"> PAGEREF _Toc58971713 \h </w:instrText>
             </w:r>
             <w:r>
               <w:rPr>
@@ -481,7 +483,7 @@
               <w:lang w:val="fr-FR"/>
             </w:rPr>
           </w:pPr>
-          <w:hyperlink w:anchor="_Toc58626324" w:history="1">
+          <w:hyperlink w:anchor="_Toc58971714" w:history="1">
             <w:r>
               <w:rPr>
                 <w:rStyle w:val="Lienhypertexte"/>
@@ -508,7 +510,7 @@
                 <w:noProof/>
                 <w:webHidden/>
               </w:rPr>
-              <w:instrText xml:space="preserve"> PAGEREF _Toc58626324 \h </w:instrText>
+              <w:instrText xml:space="preserve"> PAGEREF _Toc58971714 \h </w:instrText>
             </w:r>
             <w:r>
               <w:rPr>
@@ -550,7 +552,7 @@
               <w:lang w:val="fr-FR"/>
             </w:rPr>
           </w:pPr>
-          <w:hyperlink w:anchor="_Toc58626325" w:history="1">
+          <w:hyperlink w:anchor="_Toc58971715" w:history="1">
             <w:r>
               <w:rPr>
                 <w:rStyle w:val="Lienhypertexte"/>
@@ -577,7 +579,7 @@
                 <w:noProof/>
                 <w:webHidden/>
               </w:rPr>
-              <w:instrText xml:space="preserve"> PAGEREF _Toc58626325 \h </w:instrText>
+              <w:instrText xml:space="preserve"> PAGEREF _Toc58971715 \h </w:instrText>
             </w:r>
             <w:r>
               <w:rPr>
@@ -619,7 +621,7 @@
               <w:lang w:val="fr-FR"/>
             </w:rPr>
           </w:pPr>
-          <w:hyperlink w:anchor="_Toc58626326" w:history="1">
+          <w:hyperlink w:anchor="_Toc58971716" w:history="1">
             <w:r>
               <w:rPr>
                 <w:rStyle w:val="Lienhypertexte"/>
@@ -646,7 +648,7 @@
                 <w:noProof/>
                 <w:webHidden/>
               </w:rPr>
-              <w:instrText xml:space="preserve"> PAGEREF _Toc58626326 \h </w:instrText>
+              <w:instrText xml:space="preserve"> PAGEREF _Toc58971716 \h </w:instrText>
             </w:r>
             <w:r>
               <w:rPr>
@@ -667,6 +669,75 @@
                 <w:webHidden/>
               </w:rPr>
               <w:t>8</w:t>
+            </w:r>
+            <w:r>
+              <w:rPr>
+                <w:noProof/>
+                <w:webHidden/>
+              </w:rPr>
+              <w:fldChar w:fldCharType="end"/>
+            </w:r>
+          </w:hyperlink>
+        </w:p>
+        <w:p>
+          <w:pPr>
+            <w:pStyle w:val="TM1"/>
+            <w:tabs>
+              <w:tab w:val="right" w:leader="dot" w:pos="9062"/>
+            </w:tabs>
+            <w:rPr>
+              <w:noProof/>
+              <w:lang w:val="fr-FR"/>
+            </w:rPr>
+          </w:pPr>
+          <w:hyperlink w:anchor="_Toc58971717" w:history="1">
+            <w:r>
+              <w:rPr>
+                <w:rStyle w:val="Lienhypertexte"/>
+                <w:noProof/>
+              </w:rPr>
+              <w:t>Deploy the algorithm to a Micro-controller Board</w:t>
+            </w:r>
+            <w:r>
+              <w:rPr>
+                <w:noProof/>
+                <w:webHidden/>
+              </w:rPr>
+              <w:tab/>
+            </w:r>
+            <w:r>
+              <w:rPr>
+                <w:noProof/>
+                <w:webHidden/>
+              </w:rPr>
+              <w:fldChar w:fldCharType="begin"/>
+            </w:r>
+            <w:r>
+              <w:rPr>
+                <w:noProof/>
+                <w:webHidden/>
+              </w:rPr>
+              <w:instrText xml:space="preserve"> PAGEREF _Toc58971717 \h </w:instrText>
+            </w:r>
+            <w:r>
+              <w:rPr>
+                <w:noProof/>
+                <w:webHidden/>
+              </w:rPr>
+            </w:r>
+            <w:r>
+              <w:rPr>
+                <w:noProof/>
+                <w:webHidden/>
+              </w:rPr>
+              <w:fldChar w:fldCharType="separate"/>
+            </w:r>
+            <w:r>
+              <w:rPr>
+                <w:noProof/>
+                <w:webHidden/>
+              </w:rPr>
+              <w:t>10</w:t>
             </w:r>
             <w:r>
               <w:rPr>
@@ -705,7 +776,7 @@
       <w:pPr>
         <w:pStyle w:val="Titre1"/>
       </w:pPr>
-      <w:bookmarkStart w:id="0" w:name="_Toc58626318"/>
+      <w:bookmarkStart w:id="0" w:name="_Toc58971708"/>
       <w:r>
         <w:t>Introduction:</w:t>
       </w:r>
@@ -743,7 +814,7 @@
       <w:pPr>
         <w:pStyle w:val="Titre1"/>
       </w:pPr>
-      <w:bookmarkStart w:id="1" w:name="_Toc58626319"/>
+      <w:bookmarkStart w:id="1" w:name="_Toc58971709"/>
       <w:r>
         <w:t>System modeling:</w:t>
       </w:r>
@@ -754,7 +825,7 @@
       <w:pPr>
         <w:pStyle w:val="Titre2"/>
       </w:pPr>
-      <w:bookmarkStart w:id="2" w:name="_Toc58626320"/>
+      <w:bookmarkStart w:id="2" w:name="_Toc58971710"/>
       <w:r>
         <w:t>Motor Modeling</w:t>
       </w:r>
@@ -1067,7 +1138,7 @@
       <w:pPr>
         <w:pStyle w:val="Titre2"/>
       </w:pPr>
-      <w:bookmarkStart w:id="3" w:name="_Toc58626321"/>
+      <w:bookmarkStart w:id="3" w:name="_Toc58971711"/>
       <w:r>
         <w:t>Propeller Modeling:</w:t>
       </w:r>
@@ -1573,7 +1644,7 @@
       <w:pPr>
         <w:pStyle w:val="Titre2"/>
       </w:pPr>
-      <w:bookmarkStart w:id="4" w:name="_Toc58626322"/>
+      <w:bookmarkStart w:id="4" w:name="_Toc58971712"/>
       <w:r>
         <w:t>System Dynamics</w:t>
       </w:r>
@@ -2486,7 +2557,7 @@
       <w:r>
         <w:t xml:space="preserve"> </w:t>
       </w:r>
-      <w:bookmarkStart w:id="5" w:name="_Toc58626323"/>
+      <w:bookmarkStart w:id="5" w:name="_Toc58971713"/>
       <w:r>
         <w:t>Nonlinear System Control:</w:t>
       </w:r>
@@ -2544,7 +2615,7 @@
       <w:pPr>
         <w:pStyle w:val="Titre2"/>
       </w:pPr>
-      <w:bookmarkStart w:id="6" w:name="_Toc58626324"/>
+      <w:bookmarkStart w:id="6" w:name="_Toc58971714"/>
       <w:r>
         <w:t>Lyapunov stability criteria:</w:t>
       </w:r>
@@ -3205,7 +3276,7 @@
       <w:pPr>
         <w:pStyle w:val="Titre1"/>
       </w:pPr>
-      <w:bookmarkStart w:id="7" w:name="_Toc58626325"/>
+      <w:bookmarkStart w:id="7" w:name="_Toc58971715"/>
       <w:r>
         <w:t>Sliding Mode Control</w:t>
       </w:r>
@@ -4523,7 +4594,7 @@
       <w:pPr>
         <w:pStyle w:val="Titre1"/>
       </w:pPr>
-      <w:bookmarkStart w:id="8" w:name="_Toc58626326"/>
+      <w:bookmarkStart w:id="8" w:name="_Toc58971716"/>
       <w:r>
         <w:lastRenderedPageBreak/>
         <w:t>Super Twisting Sliding Mode Control</w:t>
@@ -4942,6 +5013,9 @@
         <w:jc w:val="both"/>
       </w:pPr>
       <w:r>
+        <w:rPr>
+          <w:noProof/>
+        </w:rPr>
         <w:drawing>
           <wp:anchor distT="0" distB="0" distL="114300" distR="114300" simplePos="0" relativeHeight="251670528" behindDoc="0" locked="0" layoutInCell="1" allowOverlap="1" wp14:anchorId="1F134CD9" wp14:editId="348EE40F">
             <wp:simplePos x="0" y="0"/>
@@ -5047,6 +5121,9 @@
         <w:jc w:val="both"/>
       </w:pPr>
       <w:r>
+        <w:rPr>
+          <w:noProof/>
+        </w:rPr>
         <w:drawing>
           <wp:inline distT="0" distB="0" distL="0" distR="0" wp14:anchorId="1FD27776" wp14:editId="7DF690C4">
             <wp:extent cx="5760720" cy="2188210"/>
@@ -5145,6 +5222,9 @@
         <w:jc w:val="both"/>
       </w:pPr>
       <w:r>
+        <w:rPr>
+          <w:noProof/>
+        </w:rPr>
         <w:lastRenderedPageBreak/>
         <w:drawing>
           <wp:inline distT="0" distB="0" distL="0" distR="0" wp14:anchorId="41A12B6A" wp14:editId="5B730921">
@@ -5218,6 +5298,9 @@
         <w:jc w:val="both"/>
       </w:pPr>
       <w:r>
+        <w:rPr>
+          <w:noProof/>
+        </w:rPr>
         <w:drawing>
           <wp:inline distT="0" distB="0" distL="0" distR="0" wp14:anchorId="01FE9490" wp14:editId="5F597FC4">
             <wp:extent cx="5760720" cy="3595370"/>
@@ -5296,6 +5379,9 @@
         <w:jc w:val="both"/>
       </w:pPr>
       <w:r>
+        <w:rPr>
+          <w:noProof/>
+        </w:rPr>
         <w:drawing>
           <wp:inline distT="0" distB="0" distL="0" distR="0" wp14:anchorId="2E284950" wp14:editId="2B624722">
             <wp:extent cx="5760720" cy="3566160"/>
@@ -5375,6 +5461,84 @@
         <w:t xml:space="preserve"> The oscillations are totally attenuated.</w:t>
       </w:r>
     </w:p>
+    <w:p>
+      <w:pPr>
+        <w:jc w:val="both"/>
+      </w:pPr>
+    </w:p>
+    <w:p>
+      <w:pPr>
+        <w:pStyle w:val="Titre1"/>
+      </w:pPr>
+      <w:bookmarkStart w:id="9" w:name="_Toc58971717"/>
+      <w:r>
+        <w:t>Deploy the algorithm to a Micro-controller Board</w:t>
+      </w:r>
+      <w:bookmarkEnd w:id="9"/>
+    </w:p>
+    <w:p>
+      <w:r>
+        <w:drawing>
+          <wp:anchor distT="0" distB="0" distL="114300" distR="114300" simplePos="0" relativeHeight="251671552" behindDoc="0" locked="0" layoutInCell="1" allowOverlap="1" wp14:anchorId="4A8E9F05" wp14:editId="1CC8D533">
+            <wp:simplePos x="0" y="0"/>
+            <wp:positionH relativeFrom="margin">
+              <wp:align>right</wp:align>
+            </wp:positionH>
+            <wp:positionV relativeFrom="paragraph">
+              <wp:posOffset>411918</wp:posOffset>
+            </wp:positionV>
+            <wp:extent cx="5749290" cy="2626995"/>
+            <wp:effectExtent l="0" t="0" r="3810" b="1905"/>
+            <wp:wrapTopAndBottom/>
+            <wp:docPr id="13" name="Image 13"/>
+            <wp:cNvGraphicFramePr>
+              <a:graphicFrameLocks xmlns:a="http://schemas.openxmlformats.org/drawingml/2006/main" noChangeAspect="1"/>
+            </wp:cNvGraphicFramePr>
+            <a:graphic xmlns:a="http://schemas.openxmlformats.org/drawingml/2006/main">
+              <a:graphicData uri="http://schemas.openxmlformats.org/drawingml/2006/picture">
+                <pic:pic xmlns:pic="http://schemas.openxmlformats.org/drawingml/2006/picture">
+                  <pic:nvPicPr>
+                    <pic:cNvPr id="1" name=""/>
+                    <pic:cNvPicPr/>
+                  </pic:nvPicPr>
+                  <pic:blipFill>
+                    <a:blip r:embed="rId21">
+                      <a:extLst>
+                        <a:ext uri="{28A0092B-C50C-407E-A947-70E740481C1C}">
+                          <a14:useLocalDpi xmlns:a14="http://schemas.microsoft.com/office/drawing/2010/main" val="0"/>
+                        </a:ext>
+                      </a:extLst>
+                    </a:blip>
+                    <a:stretch>
+                      <a:fillRect/>
+                    </a:stretch>
+                  </pic:blipFill>
+                  <pic:spPr>
+                    <a:xfrm>
+                      <a:off x="0" y="0"/>
+                      <a:ext cx="5749290" cy="2626995"/>
+                    </a:xfrm>
+                    <a:prstGeom prst="rect">
+                      <a:avLst/>
+                    </a:prstGeom>
+                  </pic:spPr>
+                </pic:pic>
+              </a:graphicData>
+            </a:graphic>
+            <wp14:sizeRelH relativeFrom="margin">
+              <wp14:pctWidth>0</wp14:pctWidth>
+            </wp14:sizeRelH>
+            <wp14:sizeRelV relativeFrom="margin">
+              <wp14:pctHeight>0</wp14:pctHeight>
+            </wp14:sizeRelV>
+          </wp:anchor>
+        </w:drawing>
+      </w:r>
+      <w:r>
+        <w:t>To do that, we use the Arduino Support Package for Simulink. It will enable us to compile our model-based Algorithm and deploy it to an Arduino board.</w:t>
+      </w:r>
+    </w:p>
+    <w:p/>
     <w:sectPr>
       <w:pgSz w:w="11906" w:h="16838"/>
       <w:pgMar w:top="1417" w:right="1417" w:bottom="1417" w:left="1417" w:header="708" w:footer="708" w:gutter="0"/>

</xml_diff>